<commit_message>
Penambahan preloader dan perbaikan template
</commit_message>
<xml_diff>
--- a/public/assets/template/surat_tugas_2.docx
+++ b/public/assets/template/surat_tugas_2.docx
@@ -102,6 +102,7 @@
           <w:lang w:val="id-ID"/>
         </w:rPr>
       </w:pPr>
+      <w:proofErr w:type="spellStart"/>
       <w:r>
         <w:rPr>
           <w:rFonts w:ascii="Arial" w:hAnsi="Arial" w:cs="Arial"/>
@@ -110,6 +111,7 @@
         </w:rPr>
         <w:t>Jln</w:t>
       </w:r>
+      <w:proofErr w:type="spellEnd"/>
       <w:r>
         <w:rPr>
           <w:rFonts w:ascii="Arial" w:hAnsi="Arial" w:cs="Arial"/>
@@ -125,7 +127,53 @@
           <w:sz w:val="22"/>
           <w:szCs w:val="18"/>
         </w:rPr>
-        <w:t xml:space="preserve"> Jenderal  Ahmad Yani </w:t>
+        <w:t xml:space="preserve"> </w:t>
+      </w:r>
+      <w:proofErr w:type="spellStart"/>
+      <w:proofErr w:type="gramStart"/>
+      <w:r>
+        <w:rPr>
+          <w:rFonts w:ascii="Arial" w:hAnsi="Arial" w:cs="Arial"/>
+          <w:sz w:val="22"/>
+          <w:szCs w:val="18"/>
+        </w:rPr>
+        <w:t>Jenderal</w:t>
+      </w:r>
+      <w:proofErr w:type="spellEnd"/>
+      <w:r>
+        <w:rPr>
+          <w:rFonts w:ascii="Arial" w:hAnsi="Arial" w:cs="Arial"/>
+          <w:sz w:val="22"/>
+          <w:szCs w:val="18"/>
+        </w:rPr>
+        <w:t xml:space="preserve">  Ahmad</w:t>
+      </w:r>
+      <w:proofErr w:type="gramEnd"/>
+      <w:r>
+        <w:rPr>
+          <w:rFonts w:ascii="Arial" w:hAnsi="Arial" w:cs="Arial"/>
+          <w:sz w:val="22"/>
+          <w:szCs w:val="18"/>
+        </w:rPr>
+        <w:t xml:space="preserve"> </w:t>
+      </w:r>
+      <w:proofErr w:type="spellStart"/>
+      <w:r>
+        <w:rPr>
+          <w:rFonts w:ascii="Arial" w:hAnsi="Arial" w:cs="Arial"/>
+          <w:sz w:val="22"/>
+          <w:szCs w:val="18"/>
+        </w:rPr>
+        <w:t>Yani</w:t>
+      </w:r>
+      <w:proofErr w:type="spellEnd"/>
+      <w:r>
+        <w:rPr>
+          <w:rFonts w:ascii="Arial" w:hAnsi="Arial" w:cs="Arial"/>
+          <w:sz w:val="22"/>
+          <w:szCs w:val="18"/>
+        </w:rPr>
+        <w:t xml:space="preserve"> </w:t>
       </w:r>
       <w:r>
         <w:rPr>
@@ -172,6 +220,8 @@
           <w:szCs w:val="18"/>
         </w:rPr>
       </w:pPr>
+      <w:proofErr w:type="spellStart"/>
+      <w:proofErr w:type="gramStart"/>
       <w:r>
         <w:rPr>
           <w:rFonts w:ascii="Arial" w:hAnsi="Arial" w:cs="Arial"/>
@@ -186,15 +236,33 @@
           <w:sz w:val="22"/>
           <w:szCs w:val="18"/>
         </w:rPr>
-        <w:t>p/Fax</w:t>
-      </w:r>
+        <w:t>p</w:t>
+      </w:r>
+      <w:proofErr w:type="spellEnd"/>
       <w:r>
         <w:rPr>
           <w:rFonts w:ascii="Arial" w:hAnsi="Arial" w:cs="Arial"/>
           <w:sz w:val="22"/>
           <w:szCs w:val="18"/>
         </w:rPr>
-        <w:t>. (0414)-21074</w:t>
+        <w:t>/Fax</w:t>
+      </w:r>
+      <w:r>
+        <w:rPr>
+          <w:rFonts w:ascii="Arial" w:hAnsi="Arial" w:cs="Arial"/>
+          <w:sz w:val="22"/>
+          <w:szCs w:val="18"/>
+        </w:rPr>
+        <w:t>.</w:t>
+      </w:r>
+      <w:proofErr w:type="gramEnd"/>
+      <w:r>
+        <w:rPr>
+          <w:rFonts w:ascii="Arial" w:hAnsi="Arial" w:cs="Arial"/>
+          <w:sz w:val="22"/>
+          <w:szCs w:val="18"/>
+        </w:rPr>
+        <w:t xml:space="preserve"> (0414)-21074</w:t>
       </w:r>
       <w:r>
         <w:rPr>
@@ -417,6 +485,8 @@
           <w:lang w:val="id-ID"/>
         </w:rPr>
       </w:pPr>
+      <w:proofErr w:type="spellStart"/>
+      <w:proofErr w:type="gramStart"/>
       <w:r>
         <w:rPr>
           <w:rFonts w:ascii="Arial" w:hAnsi="Arial" w:cs="Arial"/>
@@ -424,7 +494,27 @@
           <w:sz w:val="24"/>
           <w:szCs w:val="23"/>
         </w:rPr>
-        <w:t xml:space="preserve">Nomor : </w:t>
+        <w:t>Nomor</w:t>
+      </w:r>
+      <w:proofErr w:type="spellEnd"/>
+      <w:r>
+        <w:rPr>
+          <w:rFonts w:ascii="Arial" w:hAnsi="Arial" w:cs="Arial"/>
+          <w:b/>
+          <w:sz w:val="24"/>
+          <w:szCs w:val="23"/>
+        </w:rPr>
+        <w:t xml:space="preserve"> :</w:t>
+      </w:r>
+      <w:proofErr w:type="gramEnd"/>
+      <w:r>
+        <w:rPr>
+          <w:rFonts w:ascii="Arial" w:hAnsi="Arial" w:cs="Arial"/>
+          <w:b/>
+          <w:sz w:val="24"/>
+          <w:szCs w:val="23"/>
+        </w:rPr>
+        <w:t xml:space="preserve"> </w:t>
       </w:r>
       <w:r>
         <w:rPr>
@@ -931,16 +1021,6 @@
               </w:rPr>
               <w:t>}</w:t>
             </w:r>
-            <w:r>
-              <w:rPr>
-                <w:rFonts w:ascii="Arial" w:hAnsi="Arial" w:cs="Arial"/>
-                <w:b/>
-                <w:sz w:val="22"/>
-                <w:szCs w:val="22"/>
-                <w:lang w:val="id-ID"/>
-              </w:rPr>
-              <w:t>.</w:t>
-            </w:r>
           </w:p>
         </w:tc>
       </w:tr>
@@ -1190,14 +1270,34 @@
                 <w:lang w:val="id-ID"/>
               </w:rPr>
             </w:pPr>
-            <w:r>
-              <w:rPr>
-                <w:rFonts w:ascii="Arial" w:hAnsi="Arial" w:cs="Arial"/>
-                <w:sz w:val="22"/>
-                <w:szCs w:val="22"/>
-              </w:rPr>
-              <w:t>Pangkat/Golongan</w:t>
-            </w:r>
+            <w:proofErr w:type="spellStart"/>
+            <w:r>
+              <w:rPr>
+                <w:rFonts w:ascii="Arial" w:hAnsi="Arial" w:cs="Arial"/>
+                <w:sz w:val="22"/>
+                <w:szCs w:val="22"/>
+              </w:rPr>
+              <w:t>Pangkat</w:t>
+            </w:r>
+            <w:proofErr w:type="spellEnd"/>
+            <w:r>
+              <w:rPr>
+                <w:rFonts w:ascii="Arial" w:hAnsi="Arial" w:cs="Arial"/>
+                <w:sz w:val="22"/>
+                <w:szCs w:val="22"/>
+              </w:rPr>
+              <w:t>/</w:t>
+            </w:r>
+            <w:proofErr w:type="spellStart"/>
+            <w:r>
+              <w:rPr>
+                <w:rFonts w:ascii="Arial" w:hAnsi="Arial" w:cs="Arial"/>
+                <w:sz w:val="22"/>
+                <w:szCs w:val="22"/>
+              </w:rPr>
+              <w:t>Golongan</w:t>
+            </w:r>
+            <w:proofErr w:type="spellEnd"/>
           </w:p>
         </w:tc>
         <w:tc>
@@ -1407,6 +1507,7 @@
                 <w:lang w:val="id-ID"/>
               </w:rPr>
             </w:pPr>
+            <w:proofErr w:type="spellStart"/>
             <w:r>
               <w:rPr>
                 <w:rFonts w:ascii="Arial" w:hAnsi="Arial" w:cs="Arial"/>
@@ -1415,6 +1516,7 @@
               </w:rPr>
               <w:t>Jabatan</w:t>
             </w:r>
+            <w:proofErr w:type="spellEnd"/>
           </w:p>
         </w:tc>
         <w:tc>
@@ -1813,7 +1915,7 @@
                 <w:szCs w:val="22"/>
                 <w:lang w:val="id-ID"/>
               </w:rPr>
-              <w:t>}.</w:t>
+              <w:t>}</w:t>
             </w:r>
           </w:p>
         </w:tc>
@@ -2058,14 +2160,34 @@
                 <w:lang w:val="id-ID"/>
               </w:rPr>
             </w:pPr>
-            <w:r>
-              <w:rPr>
-                <w:rFonts w:ascii="Arial" w:hAnsi="Arial" w:cs="Arial"/>
-                <w:sz w:val="22"/>
-                <w:szCs w:val="22"/>
-              </w:rPr>
-              <w:t>Pangkat/Golongan</w:t>
-            </w:r>
+            <w:proofErr w:type="spellStart"/>
+            <w:r>
+              <w:rPr>
+                <w:rFonts w:ascii="Arial" w:hAnsi="Arial" w:cs="Arial"/>
+                <w:sz w:val="22"/>
+                <w:szCs w:val="22"/>
+              </w:rPr>
+              <w:t>Pangkat</w:t>
+            </w:r>
+            <w:proofErr w:type="spellEnd"/>
+            <w:r>
+              <w:rPr>
+                <w:rFonts w:ascii="Arial" w:hAnsi="Arial" w:cs="Arial"/>
+                <w:sz w:val="22"/>
+                <w:szCs w:val="22"/>
+              </w:rPr>
+              <w:t>/</w:t>
+            </w:r>
+            <w:proofErr w:type="spellStart"/>
+            <w:r>
+              <w:rPr>
+                <w:rFonts w:ascii="Arial" w:hAnsi="Arial" w:cs="Arial"/>
+                <w:sz w:val="22"/>
+                <w:szCs w:val="22"/>
+              </w:rPr>
+              <w:t>Golongan</w:t>
+            </w:r>
+            <w:proofErr w:type="spellEnd"/>
           </w:p>
         </w:tc>
         <w:tc>
@@ -2239,6 +2361,7 @@
                 <w:lang w:val="id-ID"/>
               </w:rPr>
             </w:pPr>
+            <w:proofErr w:type="spellStart"/>
             <w:r>
               <w:rPr>
                 <w:rFonts w:ascii="Arial" w:hAnsi="Arial" w:cs="Arial"/>
@@ -2247,6 +2370,7 @@
               </w:rPr>
               <w:t>Jabatan</w:t>
             </w:r>
+            <w:proofErr w:type="spellEnd"/>
           </w:p>
         </w:tc>
         <w:tc>
@@ -2844,6 +2968,8 @@
         <w:tab/>
         <w:t>Ketua</w:t>
       </w:r>
+      <w:bookmarkStart w:id="0" w:name="_GoBack"/>
+      <w:bookmarkEnd w:id="0"/>
     </w:p>
     <w:p>
       <w:pPr>
@@ -2874,8 +3000,6 @@
           <w:lang w:val="id-ID"/>
         </w:rPr>
       </w:pPr>
-      <w:bookmarkStart w:id="0" w:name="_GoBack"/>
-      <w:bookmarkEnd w:id="0"/>
     </w:p>
     <w:p>
       <w:pPr>
@@ -4044,7 +4168,7 @@
 </file>
 
 <file path=customXml/itemProps1.xml><?xml version="1.0" encoding="utf-8"?>
-<ds:datastoreItem xmlns:ds="http://schemas.openxmlformats.org/officeDocument/2006/customXml" ds:itemID="{85D30900-376E-41E9-ACFF-3D7E97BB098F}">
+<ds:datastoreItem xmlns:ds="http://schemas.openxmlformats.org/officeDocument/2006/customXml" ds:itemID="{0329B0FE-34DC-4963-B0B5-D8AADB4F87DE}">
   <ds:schemaRefs>
     <ds:schemaRef ds:uri="http://schemas.openxmlformats.org/officeDocument/2006/bibliography"/>
   </ds:schemaRefs>

</xml_diff>